<commit_message>
Added conops folder and image.
</commit_message>
<xml_diff>
--- a/a_Timeline.docx
+++ b/a_Timeline.docx
@@ -31,8 +31,6 @@
           <w:szCs w:val="28"/>
         </w:rPr>
       </w:pPr>
-      <w:bookmarkStart w:id="0" w:name="_GoBack"/>
-      <w:bookmarkEnd w:id="0"/>
     </w:p>
     <w:p>
       <w:pPr>
@@ -43,6 +41,13 @@
       </w:pPr>
       <w:r>
         <w:rPr>
+          <w:sz w:val="28"/>
+          <w:szCs w:val="28"/>
+        </w:rPr>
+        <w:t xml:space="preserve">10/9/2015 - </w:t>
+      </w:r>
+      <w:r>
+        <w:rPr>
           <w:b/>
           <w:sz w:val="28"/>
           <w:szCs w:val="28"/>
@@ -54,7 +59,14 @@
           <w:sz w:val="28"/>
           <w:szCs w:val="28"/>
         </w:rPr>
-        <w:t xml:space="preserve"> with Garrard October 5-9, 2015 </w:t>
+        <w:t xml:space="preserve"> with Garrard 4-4:30pm</w:t>
+      </w:r>
+      <w:r>
+        <w:rPr>
+          <w:sz w:val="28"/>
+          <w:szCs w:val="28"/>
+        </w:rPr>
+        <w:t xml:space="preserve">, 2015 </w:t>
       </w:r>
       <w:proofErr w:type="spellStart"/>
       <w:r>
@@ -86,6 +98,14 @@
           <w:sz w:val="28"/>
           <w:szCs w:val="28"/>
         </w:rPr>
+        <w:t xml:space="preserve">10/12/2015 - </w:t>
+      </w:r>
+      <w:r>
+        <w:rPr>
+          <w:b/>
+          <w:sz w:val="28"/>
+          <w:szCs w:val="28"/>
+        </w:rPr>
         <w:t>PDR</w:t>
       </w:r>
       <w:r>
@@ -116,12 +136,21 @@
         </w:rPr>
         <w:t xml:space="preserve"> </w:t>
       </w:r>
-      <w:r>
-        <w:rPr>
-          <w:sz w:val="28"/>
-          <w:szCs w:val="28"/>
-        </w:rPr>
-        <w:t xml:space="preserve">October 12-16, 2015 </w:t>
+      <w:bookmarkStart w:id="0" w:name="_GoBack"/>
+      <w:bookmarkEnd w:id="0"/>
+      <w:r>
+        <w:rPr>
+          <w:sz w:val="28"/>
+          <w:szCs w:val="28"/>
+        </w:rPr>
+        <w:t>3:35-4pm</w:t>
+      </w:r>
+      <w:r>
+        <w:rPr>
+          <w:sz w:val="28"/>
+          <w:szCs w:val="28"/>
+        </w:rPr>
+        <w:t xml:space="preserve">, 2015 </w:t>
       </w:r>
       <w:proofErr w:type="spellStart"/>
       <w:r>

</xml_diff>